<commit_message>
Proyecto listo para pruebas en planta
</commit_message>
<xml_diff>
--- a/public/Document02.docx
+++ b/public/Document02.docx
@@ -38,7 +38,7 @@
           <w:sz w:val="24"/>
           <w:u w:val="single"/>
         </w:rPr>
-        <w:t>77790</w:t>
+        <w:t>10000</w:t>
       </w:r>
       <w:r>
         <w:rPr>
@@ -74,7 +74,7 @@
           <w:sz w:val="24"/>
           <w:u w:val="single"/>
         </w:rPr>
-        <w:t>2023-08-30</w:t>
+        <w:t>2023-09-01</w:t>
       </w:r>
     </w:p>
     <w:p>
@@ -230,7 +230,7 @@
                 <w:rFonts w:ascii="Times New Roman" w:hAnsi="Times New Roman" w:cs="Times New Roman"/>
                 <w:sz w:val="24"/>
               </w:rPr>
-              <w:t>77790</w:t>
+              <w:t>10000</w:t>
             </w:r>
             <w:r>
               <w:rPr>
@@ -291,7 +291,7 @@
                 <w:rFonts w:ascii="Times New Roman" w:hAnsi="Times New Roman" w:cs="Times New Roman"/>
                 <w:sz w:val="24"/>
               </w:rPr>
-              <w:t>0.120 </w:t>
+              <w:t>0.022 </w:t>
             </w:r>
             <w:r>
               <w:rPr>
@@ -354,7 +354,7 @@
                 <w:rFonts w:ascii="Times New Roman" w:hAnsi="Times New Roman" w:cs="Times New Roman"/>
                 <w:sz w:val="24"/>
               </w:rPr>
-              <w:t>0.200 </w:t>
+              <w:t>0.012 </w:t>
             </w:r>
             <w:r>
               <w:rPr>
@@ -403,7 +403,7 @@
           <w:b/>
           <w:sz w:val="24"/>
         </w:rPr>
-        <w:t>12</w:t>
+        <w:t>2.2</w:t>
       </w:r>
       <w:r>
         <w:rPr>
@@ -569,7 +569,7 @@
                 <w:rFonts w:ascii="Times New Roman" w:hAnsi="Times New Roman" w:cs="Times New Roman"/>
                 <w:sz w:val="24"/>
               </w:rPr>
-              <w:t>77790</w:t>
+              <w:t>10000</w:t>
             </w:r>
             <w:r>
               <w:rPr>
@@ -693,7 +693,7 @@
                 <w:rFonts w:ascii="Times New Roman" w:hAnsi="Times New Roman" w:cs="Times New Roman"/>
                 <w:sz w:val="24"/>
               </w:rPr>
-              <w:t xml:space="preserve">74991.71 </w:t>
+              <w:t xml:space="preserve">12212.4 </w:t>
             </w:r>
             <w:r>
               <w:rPr>
@@ -734,7 +734,7 @@
           <w:rFonts w:ascii="Times New Roman" w:hAnsi="Times New Roman" w:cs="Times New Roman"/>
           <w:sz w:val="24"/>
         </w:rPr>
-        <w:t xml:space="preserve"> 3.6%</w:t>
+        <w:t xml:space="preserve"> -22.12%</w:t>
       </w:r>
       <w:r>
         <w:rPr>
@@ -762,7 +762,7 @@
           <w:rFonts w:ascii="Times New Roman" w:hAnsi="Times New Roman" w:cs="Times New Roman"/>
           <w:sz w:val="24"/>
         </w:rPr>
-        <w:t>12 </w:t>
+        <w:t>2.2 </w:t>
       </w:r>
       <w:r>
         <w:rPr>
@@ -986,7 +986,7 @@
                 <w:rFonts w:ascii="Times New Roman" w:eastAsiaTheme="minorEastAsia" w:hAnsi="Times New Roman" w:cs="Times New Roman"/>
                 <w:sz w:val="24"/>
               </w:rPr>
-              <w:t>74991.71</w:t>
+              <w:t>12212.4</w:t>
             </w:r>
             <w:r>
               <w:rPr>
@@ -1070,7 +1070,7 @@
                 <w:rFonts w:ascii="Times New Roman" w:eastAsiaTheme="minorEastAsia" w:hAnsi="Times New Roman" w:cs="Times New Roman"/>
                 <w:sz w:val="24"/>
               </w:rPr>
-              <w:t>54500</w:t>
+              <w:t>12333</w:t>
             </w:r>
             <w:r>
               <w:rPr>
@@ -1102,7 +1102,7 @@
                 <w:rFonts w:ascii="Times New Roman" w:eastAsiaTheme="minorEastAsia" w:hAnsi="Times New Roman" w:cs="Times New Roman"/>
                 <w:sz w:val="24"/>
               </w:rPr>
-              <w:t>72.67</w:t>
+              <w:t>100.99</w:t>
             </w:r>
             <w:r>
               <w:rPr>
@@ -1160,7 +1160,7 @@
                 <w:rFonts w:ascii="Times New Roman" w:eastAsiaTheme="minorEastAsia" w:hAnsi="Times New Roman" w:cs="Times New Roman"/>
                 <w:sz w:val="24"/>
               </w:rPr>
-              <w:t>12021</w:t>
+              <w:t>1233</w:t>
             </w:r>
             <w:r>
               <w:rPr>
@@ -1192,7 +1192,7 @@
                 <w:rFonts w:ascii="Times New Roman" w:eastAsiaTheme="minorEastAsia" w:hAnsi="Times New Roman" w:cs="Times New Roman"/>
                 <w:sz w:val="24"/>
               </w:rPr>
-              <w:t>16.03</w:t>
+              <w:t>10.1</w:t>
             </w:r>
             <w:r>
               <w:rPr>
@@ -1254,7 +1254,7 @@
                 <w:rFonts w:ascii="Times New Roman" w:eastAsiaTheme="minorEastAsia" w:hAnsi="Times New Roman" w:cs="Times New Roman"/>
                 <w:sz w:val="24"/>
               </w:rPr>
-              <w:t>8471</w:t>
+              <w:t>-1354</w:t>
             </w:r>
             <w:r>
               <w:rPr>
@@ -1287,7 +1287,7 @@
                 <w:rFonts w:ascii="Times New Roman" w:eastAsiaTheme="minorEastAsia" w:hAnsi="Times New Roman" w:cs="Times New Roman"/>
                 <w:sz w:val="24"/>
               </w:rPr>
-              <w:t>11.3</w:t>
+              <w:t>-11.08</w:t>
             </w:r>
             <w:r>
               <w:rPr>
@@ -1324,7 +1324,7 @@
           <w:b/>
           <w:sz w:val="24"/>
         </w:rPr>
-        <w:t>72.67</w:t>
+        <w:t>100.99</w:t>
       </w:r>
       <w:r>
         <w:rPr>
@@ -1347,7 +1347,7 @@
           <w:b/>
           <w:sz w:val="24"/>
         </w:rPr>
-        <w:t>16.03</w:t>
+        <w:t>10.1</w:t>
       </w:r>
       <w:r>
         <w:rPr>
@@ -1370,7 +1370,7 @@
           <w:b/>
           <w:sz w:val="24"/>
         </w:rPr>
-        <w:t>74991.71</w:t>
+        <w:t>12212.4</w:t>
       </w:r>
       <w:r>
         <w:rPr>
@@ -1393,7 +1393,7 @@
           <w:b/>
           <w:sz w:val="24"/>
         </w:rPr>
-        <w:t>88.7</w:t>
+        <w:t>111.1</w:t>
       </w:r>
       <w:r>
         <w:rPr>
@@ -1753,7 +1753,7 @@
                 <w:rFonts w:ascii="Times New Roman" w:eastAsiaTheme="minorEastAsia" w:hAnsi="Times New Roman" w:cs="Times New Roman"/>
                 <w:sz w:val="24"/>
               </w:rPr>
-              <w:t>1222</w:t>
+              <w:t>13</w:t>
             </w:r>
             <w:r>
               <w:rPr>
@@ -1792,7 +1792,7 @@
                 <w:rFonts w:ascii="Times New Roman" w:eastAsiaTheme="minorEastAsia" w:hAnsi="Times New Roman" w:cs="Times New Roman"/>
                 <w:sz w:val="24"/>
               </w:rPr>
-              <w:t>3788.2</w:t>
+              <w:t>26</w:t>
             </w:r>
           </w:p>
         </w:tc>
@@ -1845,7 +1845,7 @@
                 <w:rFonts w:ascii="Times New Roman" w:eastAsiaTheme="minorEastAsia" w:hAnsi="Times New Roman" w:cs="Times New Roman"/>
                 <w:sz w:val="24"/>
               </w:rPr>
-              <w:t>2</w:t>
+              <w:t>1231</w:t>
             </w:r>
             <w:r>
               <w:rPr>
@@ -1884,7 +1884,7 @@
                 <w:rFonts w:ascii="Times New Roman" w:eastAsiaTheme="minorEastAsia" w:hAnsi="Times New Roman" w:cs="Times New Roman"/>
                 <w:sz w:val="24"/>
               </w:rPr>
-              <w:t>660</w:t>
+              <w:t>406230</w:t>
             </w:r>
           </w:p>
         </w:tc>
@@ -1937,7 +1937,7 @@
                 <w:rFonts w:ascii="Times New Roman" w:eastAsiaTheme="minorEastAsia" w:hAnsi="Times New Roman" w:cs="Times New Roman"/>
                 <w:sz w:val="24"/>
               </w:rPr>
-              <w:t>5231</w:t>
+              <w:t>123</w:t>
             </w:r>
             <w:proofErr w:type="spellStart"/>
             <w:r>
@@ -1992,7 +1992,7 @@
                 <w:rFonts w:ascii="Times New Roman" w:eastAsiaTheme="minorEastAsia" w:hAnsi="Times New Roman" w:cs="Times New Roman"/>
                 <w:sz w:val="24"/>
               </w:rPr>
-              <w:t>3143.83</w:t>
+              <w:t>73.8</w:t>
             </w:r>
           </w:p>
         </w:tc>
@@ -2074,7 +2074,7 @@
                 <w:b/>
                 <w:sz w:val="24"/>
               </w:rPr>
-              <w:t>7592.03</w:t>
+              <w:t>406329.8</w:t>
             </w:r>
           </w:p>
         </w:tc>
@@ -2125,7 +2125,7 @@
                 <w:rFonts w:ascii="Times New Roman" w:eastAsiaTheme="minorEastAsia" w:hAnsi="Times New Roman" w:cs="Times New Roman"/>
                 <w:sz w:val="24"/>
               </w:rPr>
-              <w:t>122</w:t>
+              <w:t>13</w:t>
             </w:r>
             <w:proofErr w:type="spellStart"/>
             <w:r>
@@ -2136,7 +2136,6 @@
               <w:t>kwh</w:t>
             </w:r>
             <w:proofErr w:type="spellEnd"/>
-            <w:proofErr w:type="gramEnd"/>
           </w:p>
         </w:tc>
         <w:tc>
@@ -2168,7 +2167,7 @@
                 <w:rFonts w:ascii="Times New Roman" w:eastAsiaTheme="minorEastAsia" w:hAnsi="Times New Roman" w:cs="Times New Roman"/>
                 <w:sz w:val="24"/>
               </w:rPr>
-              <w:t>73.32</w:t>
+              <w:t>7.8</w:t>
             </w:r>
           </w:p>
         </w:tc>
@@ -2225,7 +2224,7 @@
                 <w:rFonts w:ascii="Times New Roman" w:eastAsiaTheme="minorEastAsia" w:hAnsi="Times New Roman" w:cs="Times New Roman"/>
                 <w:sz w:val="24"/>
               </w:rPr>
-              <w:t>10</w:t>
+              <w:t>12</w:t>
             </w:r>
             <w:r>
               <w:rPr>
@@ -2266,7 +2265,7 @@
                 <w:rFonts w:ascii="Times New Roman" w:eastAsiaTheme="minorEastAsia" w:hAnsi="Times New Roman" w:cs="Times New Roman"/>
                 <w:sz w:val="24"/>
               </w:rPr>
-              <w:t>21.5</w:t>
+              <w:t>25.8</w:t>
             </w:r>
           </w:p>
         </w:tc>
@@ -2346,7 +2345,7 @@
                 <w:b/>
                 <w:sz w:val="24"/>
               </w:rPr>
-              <w:t>7686.85</w:t>
+              <w:t>406363.4</w:t>
             </w:r>
           </w:p>
         </w:tc>
@@ -2380,7 +2379,7 @@
           <w:rFonts w:ascii="Times New Roman" w:eastAsiaTheme="minorEastAsia" w:hAnsi="Times New Roman" w:cs="Times New Roman"/>
           <w:sz w:val="24"/>
         </w:rPr>
-        <w:t>4</w:t>
+        <w:t>1</w:t>
       </w:r>
       <w:r>
         <w:rPr>
@@ -2403,7 +2402,16 @@
           <w:bCs/>
           <w:sz w:val="24"/>
         </w:rPr>
-        <w:t>7686.85</w:t>
+        <w:t>406363.4</w:t>
+      </w:r>
+      <w:r>
+        <w:rPr>
+          <w:rFonts w:ascii="Times New Roman" w:eastAsiaTheme="minorEastAsia" w:hAnsi="Times New Roman" w:cs="Times New Roman"/>
+          <w:b/>
+          <w:bCs/>
+          <w:sz w:val="24"/>
+        </w:rPr>
+        <w:t xml:space="preserve"> </w:t>
       </w:r>
       <w:r>
         <w:rPr>

</xml_diff>